<commit_message>
more shapes and console draws
</commit_message>
<xml_diff>
--- a/Chapter 11.docx
+++ b/Chapter 11.docx
@@ -806,6 +806,9 @@
         </w:tabs>
       </w:pPr>
       <w:r>
+        <w:rPr>
+          <w:noProof/>
+        </w:rPr>
         <w:drawing>
           <wp:anchor distT="0" distB="0" distL="114300" distR="114300" simplePos="0" relativeHeight="251672576" behindDoc="0" locked="0" layoutInCell="1" allowOverlap="1">
             <wp:simplePos x="0" y="0"/>
@@ -879,6 +882,9 @@
     </w:p>
     <w:p>
       <w:r>
+        <w:rPr>
+          <w:noProof/>
+        </w:rPr>
         <w:drawing>
           <wp:anchor distT="0" distB="0" distL="114300" distR="114300" simplePos="0" relativeHeight="251671552" behindDoc="0" locked="0" layoutInCell="1" allowOverlap="1">
             <wp:simplePos x="0" y="0"/>
@@ -941,10 +947,7 @@
     </w:p>
     <w:p/>
     <w:p/>
-    <w:p>
-      <w:bookmarkStart w:id="0" w:name="_GoBack"/>
-      <w:bookmarkEnd w:id="0"/>
-    </w:p>
+    <w:p/>
     <w:p/>
     <w:p>
       <w:pPr>
@@ -955,6 +958,105 @@
       <w:r>
         <w:tab/>
       </w:r>
+    </w:p>
+    <w:p>
+      <w:r>
+        <w:br w:type="page"/>
+      </w:r>
+    </w:p>
+    <w:p>
+      <w:pPr>
+        <w:tabs>
+          <w:tab w:val="left" w:pos="6331"/>
+        </w:tabs>
+      </w:pPr>
+      <w:r>
+        <w:rPr>
+          <w:b/>
+        </w:rPr>
+        <w:lastRenderedPageBreak/>
+        <w:drawing>
+          <wp:anchor distT="0" distB="0" distL="114300" distR="114300" simplePos="0" relativeHeight="251673600" behindDoc="0" locked="0" layoutInCell="1" allowOverlap="1">
+            <wp:simplePos x="0" y="0"/>
+            <wp:positionH relativeFrom="column">
+              <wp:posOffset>2690411</wp:posOffset>
+            </wp:positionH>
+            <wp:positionV relativeFrom="paragraph">
+              <wp:posOffset>161290</wp:posOffset>
+            </wp:positionV>
+            <wp:extent cx="4712335" cy="790575"/>
+            <wp:effectExtent l="0" t="0" r="0" b="9525"/>
+            <wp:wrapSquare wrapText="bothSides"/>
+            <wp:docPr id="13" name="Picture 13"/>
+            <wp:cNvGraphicFramePr>
+              <a:graphicFrameLocks xmlns:a="http://schemas.openxmlformats.org/drawingml/2006/main" noChangeAspect="1"/>
+            </wp:cNvGraphicFramePr>
+            <a:graphic xmlns:a="http://schemas.openxmlformats.org/drawingml/2006/main">
+              <a:graphicData uri="http://schemas.openxmlformats.org/drawingml/2006/picture">
+                <pic:pic xmlns:pic="http://schemas.openxmlformats.org/drawingml/2006/picture">
+                  <pic:nvPicPr>
+                    <pic:cNvPr id="1" name=""/>
+                    <pic:cNvPicPr/>
+                  </pic:nvPicPr>
+                  <pic:blipFill>
+                    <a:blip r:embed="rId18">
+                      <a:extLst>
+                        <a:ext uri="{28A0092B-C50C-407E-A947-70E740481C1C}">
+                          <a14:useLocalDpi xmlns:a14="http://schemas.microsoft.com/office/drawing/2010/main" val="0"/>
+                        </a:ext>
+                      </a:extLst>
+                    </a:blip>
+                    <a:stretch>
+                      <a:fillRect/>
+                    </a:stretch>
+                  </pic:blipFill>
+                  <pic:spPr>
+                    <a:xfrm>
+                      <a:off x="0" y="0"/>
+                      <a:ext cx="4712335" cy="790575"/>
+                    </a:xfrm>
+                    <a:prstGeom prst="rect">
+                      <a:avLst/>
+                    </a:prstGeom>
+                  </pic:spPr>
+                </pic:pic>
+              </a:graphicData>
+            </a:graphic>
+            <wp14:sizeRelH relativeFrom="margin">
+              <wp14:pctWidth>0</wp14:pctWidth>
+            </wp14:sizeRelH>
+            <wp14:sizeRelV relativeFrom="margin">
+              <wp14:pctHeight>0</wp14:pctHeight>
+            </wp14:sizeRelV>
+          </wp:anchor>
+        </w:drawing>
+      </w:r>
+      <w:r>
+        <w:rPr>
+          <w:b/>
+        </w:rPr>
+        <w:t>Creating Custom Conversion Routines</w:t>
+      </w:r>
+      <w:r>
+        <w:t xml:space="preserve"> Begin by creating a new Console Application project named </w:t>
+      </w:r>
+      <w:proofErr w:type="spellStart"/>
+      <w:r>
+        <w:t>CustomConversions</w:t>
+      </w:r>
+      <w:proofErr w:type="spellEnd"/>
+      <w:r>
+        <w:t>. C# provides two keywords, explicit and implicit, that you can use to control how your types respond during an attempted conversion. Assume you have the following structure definitions:</w:t>
+      </w:r>
+      <w:bookmarkStart w:id="0" w:name="_GoBack"/>
+      <w:bookmarkEnd w:id="0"/>
+    </w:p>
+    <w:p/>
+    <w:p/>
+    <w:p>
+      <w:pPr>
+        <w:jc w:val="center"/>
+      </w:pPr>
     </w:p>
     <w:sectPr>
       <w:pgSz w:w="12240" w:h="15840"/>

</xml_diff>

<commit_message>
Completed Learning of Pointers
</commit_message>
<xml_diff>
--- a/Chapter 11.docx
+++ b/Chapter 11.docx
@@ -1079,6 +1079,9 @@
     </w:p>
     <w:p>
       <w:r>
+        <w:rPr>
+          <w:noProof/>
+        </w:rPr>
         <w:drawing>
           <wp:anchor distT="0" distB="0" distL="114300" distR="114300" simplePos="0" relativeHeight="251676672" behindDoc="0" locked="0" layoutInCell="1" allowOverlap="1">
             <wp:simplePos x="0" y="0"/>
@@ -1136,6 +1139,9 @@
         </w:drawing>
       </w:r>
       <w:r>
+        <w:rPr>
+          <w:noProof/>
+        </w:rPr>
         <w:drawing>
           <wp:anchor distT="0" distB="0" distL="114300" distR="114300" simplePos="0" relativeHeight="251675648" behindDoc="0" locked="0" layoutInCell="1" allowOverlap="1">
             <wp:simplePos x="0" y="0"/>
@@ -1193,6 +1199,9 @@
         </w:drawing>
       </w:r>
       <w:r>
+        <w:rPr>
+          <w:noProof/>
+        </w:rPr>
         <w:drawing>
           <wp:anchor distT="0" distB="0" distL="114300" distR="114300" simplePos="0" relativeHeight="251674624" behindDoc="0" locked="0" layoutInCell="1" allowOverlap="1">
             <wp:simplePos x="0" y="0"/>
@@ -1302,6 +1311,9 @@
         </w:tabs>
       </w:pPr>
       <w:r>
+        <w:rPr>
+          <w:noProof/>
+        </w:rPr>
         <w:lastRenderedPageBreak/>
         <w:drawing>
           <wp:anchor distT="0" distB="0" distL="114300" distR="114300" simplePos="0" relativeHeight="251678720" behindDoc="0" locked="0" layoutInCell="1" allowOverlap="1">
@@ -1360,6 +1372,9 @@
         </w:drawing>
       </w:r>
       <w:r>
+        <w:rPr>
+          <w:noProof/>
+        </w:rPr>
         <w:drawing>
           <wp:anchor distT="0" distB="0" distL="114300" distR="114300" simplePos="0" relativeHeight="251677696" behindDoc="0" locked="0" layoutInCell="1" allowOverlap="1">
             <wp:simplePos x="0" y="0"/>
@@ -1443,6 +1458,9 @@
     </w:p>
     <w:p>
       <w:r>
+        <w:rPr>
+          <w:noProof/>
+        </w:rPr>
         <w:drawing>
           <wp:anchor distT="0" distB="0" distL="114300" distR="114300" simplePos="0" relativeHeight="251680768" behindDoc="0" locked="0" layoutInCell="1" allowOverlap="1">
             <wp:simplePos x="0" y="0"/>
@@ -1500,6 +1518,9 @@
         </w:drawing>
       </w:r>
       <w:r>
+        <w:rPr>
+          <w:noProof/>
+        </w:rPr>
         <w:drawing>
           <wp:anchor distT="0" distB="0" distL="114300" distR="114300" simplePos="0" relativeHeight="251679744" behindDoc="0" locked="0" layoutInCell="1" allowOverlap="1">
             <wp:simplePos x="0" y="0"/>
@@ -1585,6 +1606,9 @@
     </w:p>
     <w:p>
       <w:r>
+        <w:rPr>
+          <w:noProof/>
+        </w:rPr>
         <w:lastRenderedPageBreak/>
         <w:drawing>
           <wp:anchor distT="0" distB="0" distL="114300" distR="114300" simplePos="0" relativeHeight="251681792" behindDoc="0" locked="0" layoutInCell="1" allowOverlap="1">
@@ -1648,6 +1672,9 @@
     </w:p>
     <w:p>
       <w:r>
+        <w:rPr>
+          <w:noProof/>
+        </w:rPr>
         <w:drawing>
           <wp:anchor distT="0" distB="0" distL="114300" distR="114300" simplePos="0" relativeHeight="251682816" behindDoc="0" locked="0" layoutInCell="1" allowOverlap="1">
             <wp:simplePos x="0" y="0"/>
@@ -1737,6 +1764,66 @@
     <w:p>
       <w:r>
         <w:drawing>
+          <wp:anchor distT="0" distB="0" distL="114300" distR="114300" simplePos="0" relativeHeight="251684864" behindDoc="0" locked="0" layoutInCell="1" allowOverlap="1">
+            <wp:simplePos x="0" y="0"/>
+            <wp:positionH relativeFrom="column">
+              <wp:posOffset>-69538</wp:posOffset>
+            </wp:positionH>
+            <wp:positionV relativeFrom="paragraph">
+              <wp:posOffset>2028873</wp:posOffset>
+            </wp:positionV>
+            <wp:extent cx="2528570" cy="3786505"/>
+            <wp:effectExtent l="0" t="0" r="5080" b="4445"/>
+            <wp:wrapSquare wrapText="bothSides"/>
+            <wp:docPr id="26" name="Picture 26"/>
+            <wp:cNvGraphicFramePr>
+              <a:graphicFrameLocks xmlns:a="http://schemas.openxmlformats.org/drawingml/2006/main" noChangeAspect="1"/>
+            </wp:cNvGraphicFramePr>
+            <a:graphic xmlns:a="http://schemas.openxmlformats.org/drawingml/2006/main">
+              <a:graphicData uri="http://schemas.openxmlformats.org/drawingml/2006/picture">
+                <pic:pic xmlns:pic="http://schemas.openxmlformats.org/drawingml/2006/picture">
+                  <pic:nvPicPr>
+                    <pic:cNvPr id="1" name=""/>
+                    <pic:cNvPicPr/>
+                  </pic:nvPicPr>
+                  <pic:blipFill>
+                    <a:blip r:embed="rId28">
+                      <a:extLst>
+                        <a:ext uri="{28A0092B-C50C-407E-A947-70E740481C1C}">
+                          <a14:useLocalDpi xmlns:a14="http://schemas.microsoft.com/office/drawing/2010/main" val="0"/>
+                        </a:ext>
+                      </a:extLst>
+                    </a:blip>
+                    <a:stretch>
+                      <a:fillRect/>
+                    </a:stretch>
+                  </pic:blipFill>
+                  <pic:spPr>
+                    <a:xfrm>
+                      <a:off x="0" y="0"/>
+                      <a:ext cx="2528570" cy="3786505"/>
+                    </a:xfrm>
+                    <a:prstGeom prst="rect">
+                      <a:avLst/>
+                    </a:prstGeom>
+                  </pic:spPr>
+                </pic:pic>
+              </a:graphicData>
+            </a:graphic>
+            <wp14:sizeRelH relativeFrom="margin">
+              <wp14:pctWidth>0</wp14:pctWidth>
+            </wp14:sizeRelH>
+            <wp14:sizeRelV relativeFrom="margin">
+              <wp14:pctHeight>0</wp14:pctHeight>
+            </wp14:sizeRelV>
+          </wp:anchor>
+        </w:drawing>
+      </w:r>
+      <w:r>
+        <w:rPr>
+          <w:noProof/>
+        </w:rPr>
+        <w:drawing>
           <wp:anchor distT="0" distB="0" distL="114300" distR="114300" simplePos="0" relativeHeight="251683840" behindDoc="0" locked="0" layoutInCell="1" allowOverlap="1">
             <wp:simplePos x="0" y="0"/>
             <wp:positionH relativeFrom="column">
@@ -1760,7 +1847,7 @@
                     <pic:cNvPicPr/>
                   </pic:nvPicPr>
                   <pic:blipFill>
-                    <a:blip r:embed="rId28">
+                    <a:blip r:embed="rId29">
                       <a:extLst>
                         <a:ext uri="{28A0092B-C50C-407E-A947-70E740481C1C}">
                           <a14:useLocalDpi xmlns:a14="http://schemas.microsoft.com/office/drawing/2010/main" val="0"/>
@@ -1796,22 +1883,249 @@
         <w:t>If you declare a pointer to a Point type, you will need to make use of the pointer field-access operator (represented by -&gt;) to access its public members. As shown in Table 11-2, this is the unsafe version of the standard (safe) dot operator (.). In fact, using the pointer indirection operator (*), it is possible to dereference a pointer to (once again) apply the dot operator notation. Check out the unsafe method:</w:t>
       </w:r>
     </w:p>
+    <w:p>
+      <w:r>
+        <w:rPr>
+          <w:b/>
+        </w:rPr>
+        <w:t>Pinning a Type via the fixed Keyword</w:t>
+      </w:r>
+      <w:r>
+        <w:t xml:space="preserve"> As you saw in the previous example, allocating a chunk of memory within an unsafe context may be facilitated via the </w:t>
+      </w:r>
+      <w:proofErr w:type="spellStart"/>
+      <w:r>
+        <w:t>stackalloc</w:t>
+      </w:r>
+      <w:proofErr w:type="spellEnd"/>
+      <w:r>
+        <w:t xml:space="preserve"> keyword. By the very nature of this operation, the allocated memory is cleaned up as soon as the allocating method has returned (as the memory is acquired from the stack). However, assume a more complex example</w:t>
+      </w:r>
+    </w:p>
+    <w:p>
+      <w:r>
+        <w:drawing>
+          <wp:anchor distT="0" distB="0" distL="114300" distR="114300" simplePos="0" relativeHeight="251685888" behindDoc="0" locked="0" layoutInCell="1" allowOverlap="1">
+            <wp:simplePos x="0" y="0"/>
+            <wp:positionH relativeFrom="column">
+              <wp:posOffset>2544433</wp:posOffset>
+            </wp:positionH>
+            <wp:positionV relativeFrom="paragraph">
+              <wp:posOffset>550629</wp:posOffset>
+            </wp:positionV>
+            <wp:extent cx="3303905" cy="1809750"/>
+            <wp:effectExtent l="0" t="0" r="0" b="0"/>
+            <wp:wrapSquare wrapText="bothSides"/>
+            <wp:docPr id="27" name="Picture 27"/>
+            <wp:cNvGraphicFramePr>
+              <a:graphicFrameLocks xmlns:a="http://schemas.openxmlformats.org/drawingml/2006/main" noChangeAspect="1"/>
+            </wp:cNvGraphicFramePr>
+            <a:graphic xmlns:a="http://schemas.openxmlformats.org/drawingml/2006/main">
+              <a:graphicData uri="http://schemas.openxmlformats.org/drawingml/2006/picture">
+                <pic:pic xmlns:pic="http://schemas.openxmlformats.org/drawingml/2006/picture">
+                  <pic:nvPicPr>
+                    <pic:cNvPr id="1" name=""/>
+                    <pic:cNvPicPr/>
+                  </pic:nvPicPr>
+                  <pic:blipFill>
+                    <a:blip r:embed="rId30">
+                      <a:extLst>
+                        <a:ext uri="{28A0092B-C50C-407E-A947-70E740481C1C}">
+                          <a14:useLocalDpi xmlns:a14="http://schemas.microsoft.com/office/drawing/2010/main" val="0"/>
+                        </a:ext>
+                      </a:extLst>
+                    </a:blip>
+                    <a:stretch>
+                      <a:fillRect/>
+                    </a:stretch>
+                  </pic:blipFill>
+                  <pic:spPr>
+                    <a:xfrm>
+                      <a:off x="0" y="0"/>
+                      <a:ext cx="3303905" cy="1809750"/>
+                    </a:xfrm>
+                    <a:prstGeom prst="rect">
+                      <a:avLst/>
+                    </a:prstGeom>
+                  </pic:spPr>
+                </pic:pic>
+              </a:graphicData>
+            </a:graphic>
+            <wp14:sizeRelH relativeFrom="margin">
+              <wp14:pctWidth>0</wp14:pctWidth>
+            </wp14:sizeRelH>
+            <wp14:sizeRelV relativeFrom="margin">
+              <wp14:pctHeight>0</wp14:pctHeight>
+            </wp14:sizeRelV>
+          </wp:anchor>
+        </w:drawing>
+      </w:r>
+      <w:r>
+        <w:rPr>
+          <w:b/>
+        </w:rPr>
+        <w:t xml:space="preserve">The </w:t>
+      </w:r>
+      <w:proofErr w:type="spellStart"/>
+      <w:r>
+        <w:rPr>
+          <w:b/>
+        </w:rPr>
+        <w:t>stackalloc</w:t>
+      </w:r>
+      <w:proofErr w:type="spellEnd"/>
+      <w:r>
+        <w:rPr>
+          <w:b/>
+        </w:rPr>
+        <w:t xml:space="preserve"> Keyword</w:t>
+      </w:r>
+      <w:r>
+        <w:t xml:space="preserve"> In an unsafe context, you may need to declare a local variable that allocates memory directly from the call stack (and is, therefore, not subject to .NET garbage collection).</w:t>
+      </w:r>
+    </w:p>
+    <w:p>
+      <w:r>
+        <w:rPr>
+          <w:b/>
+        </w:rPr>
+        <w:t xml:space="preserve">The </w:t>
+      </w:r>
+      <w:proofErr w:type="spellStart"/>
+      <w:r>
+        <w:rPr>
+          <w:b/>
+        </w:rPr>
+        <w:t>sizeof</w:t>
+      </w:r>
+      <w:proofErr w:type="spellEnd"/>
+      <w:r>
+        <w:rPr>
+          <w:b/>
+        </w:rPr>
+        <w:t xml:space="preserve"> Keyword</w:t>
+      </w:r>
+      <w:r>
+        <w:t xml:space="preserve"> The final unsafe-centric C# keyword to consider is </w:t>
+      </w:r>
+      <w:proofErr w:type="spellStart"/>
+      <w:r>
+        <w:t>sizeof</w:t>
+      </w:r>
+      <w:proofErr w:type="spellEnd"/>
+      <w:r>
+        <w:t xml:space="preserve">. As in C++, the C# </w:t>
+      </w:r>
+      <w:proofErr w:type="spellStart"/>
+      <w:r>
+        <w:t>sizeof</w:t>
+      </w:r>
+      <w:proofErr w:type="spellEnd"/>
+      <w:r>
+        <w:t xml:space="preserve"> keyword is used to obtain the size in bytes of an intrinsic data type, but not a custom type, unless within an unsafe context.</w:t>
+      </w:r>
+    </w:p>
+    <w:p/>
+    <w:p>
+      <w:pPr>
+        <w:tabs>
+          <w:tab w:val="left" w:pos="4918"/>
+        </w:tabs>
+      </w:pPr>
+    </w:p>
+    <w:p>
+      <w:pPr>
+        <w:tabs>
+          <w:tab w:val="left" w:pos="4918"/>
+        </w:tabs>
+      </w:pPr>
+      <w:r>
+        <w:lastRenderedPageBreak/>
+        <w:drawing>
+          <wp:anchor distT="0" distB="0" distL="114300" distR="114300" simplePos="0" relativeHeight="251686912" behindDoc="0" locked="0" layoutInCell="1" allowOverlap="1">
+            <wp:simplePos x="0" y="0"/>
+            <wp:positionH relativeFrom="column">
+              <wp:posOffset>5168265</wp:posOffset>
+            </wp:positionH>
+            <wp:positionV relativeFrom="paragraph">
+              <wp:posOffset>156</wp:posOffset>
+            </wp:positionV>
+            <wp:extent cx="2261235" cy="2376805"/>
+            <wp:effectExtent l="0" t="0" r="5715" b="4445"/>
+            <wp:wrapSquare wrapText="bothSides"/>
+            <wp:docPr id="28" name="Picture 28"/>
+            <wp:cNvGraphicFramePr>
+              <a:graphicFrameLocks xmlns:a="http://schemas.openxmlformats.org/drawingml/2006/main" noChangeAspect="1"/>
+            </wp:cNvGraphicFramePr>
+            <a:graphic xmlns:a="http://schemas.openxmlformats.org/drawingml/2006/main">
+              <a:graphicData uri="http://schemas.openxmlformats.org/drawingml/2006/picture">
+                <pic:pic xmlns:pic="http://schemas.openxmlformats.org/drawingml/2006/picture">
+                  <pic:nvPicPr>
+                    <pic:cNvPr id="1" name=""/>
+                    <pic:cNvPicPr/>
+                  </pic:nvPicPr>
+                  <pic:blipFill>
+                    <a:blip r:embed="rId31">
+                      <a:extLst>
+                        <a:ext uri="{28A0092B-C50C-407E-A947-70E740481C1C}">
+                          <a14:useLocalDpi xmlns:a14="http://schemas.microsoft.com/office/drawing/2010/main" val="0"/>
+                        </a:ext>
+                      </a:extLst>
+                    </a:blip>
+                    <a:stretch>
+                      <a:fillRect/>
+                    </a:stretch>
+                  </pic:blipFill>
+                  <pic:spPr>
+                    <a:xfrm>
+                      <a:off x="0" y="0"/>
+                      <a:ext cx="2261235" cy="2376805"/>
+                    </a:xfrm>
+                    <a:prstGeom prst="rect">
+                      <a:avLst/>
+                    </a:prstGeom>
+                  </pic:spPr>
+                </pic:pic>
+              </a:graphicData>
+            </a:graphic>
+            <wp14:sizeRelH relativeFrom="margin">
+              <wp14:pctWidth>0</wp14:pctWidth>
+            </wp14:sizeRelH>
+            <wp14:sizeRelV relativeFrom="margin">
+              <wp14:pctHeight>0</wp14:pctHeight>
+            </wp14:sizeRelV>
+          </wp:anchor>
+        </w:drawing>
+      </w:r>
+      <w:r>
+        <w:rPr>
+          <w:b/>
+        </w:rPr>
+        <w:t xml:space="preserve">Summary </w:t>
+      </w:r>
+      <w:r>
+        <w:t>The purpose of this chapter was to deepen your understanding of the C# programming language. First, you investigated various advanced type construction techniques (indexer methods, overloaded operators, and custom conversion routines). Next, you examined the role of extension methods and anonymous types. As you’ll see in some detail in the next chapter, these features are useful when working with LINQ-centric APIs (though you can use them anywhere in your code, should they be useful). Recall that anonymous methods allow you to quickly model the “shape” of a type, while extension methods allow you to tack on new functionality to types, without the need to subclass. You spent the remainder of this chapter examining a small set of lesser-known keywords (</w:t>
+      </w:r>
+      <w:proofErr w:type="spellStart"/>
+      <w:r>
+        <w:t>sizeof</w:t>
+      </w:r>
+      <w:proofErr w:type="spellEnd"/>
+      <w:r>
+        <w:t>, unsafe, and so forth) and during the process learned how to work with raw pointer types. As stated throughout the examination of pointer types, the vast majority of your C# applications will never need to use them.</w:t>
+      </w:r>
+    </w:p>
     <w:p/>
     <w:p/>
     <w:p/>
-    <w:p/>
-    <w:p/>
     <w:p>
       <w:bookmarkStart w:id="0" w:name="_GoBack"/>
       <w:bookmarkEnd w:id="0"/>
     </w:p>
-    <w:p/>
-    <w:p/>
-    <w:p/>
     <w:p>
       <w:pPr>
         <w:tabs>
-          <w:tab w:val="left" w:pos="4918"/>
+          <w:tab w:val="left" w:pos="5108"/>
         </w:tabs>
       </w:pPr>
       <w:r>

</xml_diff>